<commit_message>
Work on table 3.1
</commit_message>
<xml_diff>
--- a/docs/Project Plan/V2.1.1-0 Project Management Plan - Draft UPDATE.docx
+++ b/docs/Project Plan/V2.1.1-0 Project Management Plan - Draft UPDATE.docx
@@ -5432,11 +5432,7 @@
         <w:t xml:space="preserve"> </w:t>
       </w:r>
       <w:r>
-        <w:t xml:space="preserve">climate control. It began as a joint venture with Honeywell, although it is </w:t>
-      </w:r>
-      <w:proofErr w:type="gramStart"/>
-      <w:r>
-        <w:t>an</w:t>
+        <w:t>climate control. It began as a joint venture with Honeywell, although it is an</w:t>
       </w:r>
       <w:r>
         <w:t xml:space="preserve"> </w:t>
@@ -5448,11 +5444,7 @@
         <w:t xml:space="preserve"> </w:t>
       </w:r>
       <w:r>
-        <w:t>independent</w:t>
-      </w:r>
-      <w:proofErr w:type="gramEnd"/>
-      <w:r>
-        <w:t xml:space="preserve"> organization today, it specializes in climate control systems, them being</w:t>
+        <w:t>independent organization today, it specializes in climate control systems, them being</w:t>
       </w:r>
       <w:r>
         <w:rPr>
@@ -16830,7 +16822,6 @@
       <w:bookmarkEnd w:id="41"/>
     </w:p>
     <w:p/>
-    <w:bookmarkStart w:id="42" w:name="_Toc98089442"/>
     <w:p>
       <w:pPr>
         <w:pStyle w:val="Heading2"/>
@@ -16843,6 +16834,7 @@
           <w:szCs w:val="28"/>
         </w:rPr>
       </w:pPr>
+      <w:bookmarkStart w:id="42" w:name="_Toc98089442"/>
       <w:r>
         <w:rPr>
           <w:noProof/>
@@ -17993,7 +17985,7 @@
           <w:szCs w:val="28"/>
         </w:rPr>
       </w:pPr>
-      <w:bookmarkStart w:id="44" w:name="_Toc98089443"/>
+      <w:bookmarkStart w:id="45" w:name="_Toc98089443"/>
       <w:r>
         <w:rPr>
           <w:sz w:val="28"/>
@@ -18001,7 +17993,7 @@
         </w:rPr>
         <w:t>Milestones</w:t>
       </w:r>
-      <w:bookmarkEnd w:id="44"/>
+      <w:bookmarkEnd w:id="45"/>
     </w:p>
     <w:p/>
     <w:p>
@@ -18089,7 +18081,7 @@
         </w:rPr>
         <w:t xml:space="preserve">     </w:t>
       </w:r>
-      <w:bookmarkStart w:id="45" w:name="_Toc101039639"/>
+      <w:bookmarkStart w:id="46" w:name="_Toc101039639"/>
       <w:r>
         <w:rPr>
           <w:color w:val="0070C0"/>
@@ -18196,11 +18188,11 @@
         </w:rPr>
         <w:t>together with the goals for each division</w:t>
       </w:r>
-      <w:bookmarkEnd w:id="45"/>
+      <w:bookmarkEnd w:id="46"/>
     </w:p>
     <w:tbl>
       <w:tblPr>
-        <w:tblW w:w="7232" w:type="dxa"/>
+        <w:tblW w:w="7601" w:type="dxa"/>
         <w:tblInd w:w="1036" w:type="dxa"/>
         <w:tblCellMar>
           <w:top w:w="15" w:type="dxa"/>
@@ -18213,7 +18205,7 @@
       <w:tblGrid>
         <w:gridCol w:w="642"/>
         <w:gridCol w:w="1733"/>
-        <w:gridCol w:w="4857"/>
+        <w:gridCol w:w="5226"/>
       </w:tblGrid>
       <w:tr>
         <w:trPr>
@@ -18269,7 +18261,7 @@
         </w:tc>
         <w:tc>
           <w:tcPr>
-            <w:tcW w:w="1743" w:type="dxa"/>
+            <w:tcW w:w="1733" w:type="dxa"/>
             <w:tcBorders>
               <w:top w:val="single" w:sz="8" w:space="0" w:color="000000"/>
               <w:left w:val="single" w:sz="8" w:space="0" w:color="000000"/>
@@ -18318,7 +18310,7 @@
         </w:tc>
         <w:tc>
           <w:tcPr>
-            <w:tcW w:w="4901" w:type="dxa"/>
+            <w:tcW w:w="5226" w:type="dxa"/>
             <w:tcBorders>
               <w:top w:val="single" w:sz="8" w:space="0" w:color="000000"/>
               <w:left w:val="single" w:sz="8" w:space="0" w:color="000000"/>
@@ -18419,7 +18411,7 @@
         </w:tc>
         <w:tc>
           <w:tcPr>
-            <w:tcW w:w="1743" w:type="dxa"/>
+            <w:tcW w:w="1733" w:type="dxa"/>
             <w:tcBorders>
               <w:top w:val="single" w:sz="8" w:space="0" w:color="000000"/>
               <w:left w:val="single" w:sz="8" w:space="0" w:color="000000"/>
@@ -18462,7 +18454,7 @@
         </w:tc>
         <w:tc>
           <w:tcPr>
-            <w:tcW w:w="4901" w:type="dxa"/>
+            <w:tcW w:w="5226" w:type="dxa"/>
             <w:tcBorders>
               <w:top w:val="single" w:sz="8" w:space="0" w:color="000000"/>
               <w:left w:val="single" w:sz="8" w:space="0" w:color="000000"/>
@@ -18556,7 +18548,7 @@
         </w:tc>
         <w:tc>
           <w:tcPr>
-            <w:tcW w:w="1743" w:type="dxa"/>
+            <w:tcW w:w="1733" w:type="dxa"/>
             <w:tcBorders>
               <w:top w:val="single" w:sz="8" w:space="0" w:color="000000"/>
               <w:left w:val="single" w:sz="8" w:space="0" w:color="000000"/>
@@ -18599,7 +18591,7 @@
         </w:tc>
         <w:tc>
           <w:tcPr>
-            <w:tcW w:w="4901" w:type="dxa"/>
+            <w:tcW w:w="5226" w:type="dxa"/>
             <w:tcBorders>
               <w:top w:val="single" w:sz="8" w:space="0" w:color="000000"/>
               <w:left w:val="single" w:sz="8" w:space="0" w:color="000000"/>
@@ -18752,7 +18744,7 @@
         </w:tc>
         <w:tc>
           <w:tcPr>
-            <w:tcW w:w="1743" w:type="dxa"/>
+            <w:tcW w:w="1733" w:type="dxa"/>
             <w:tcBorders>
               <w:top w:val="single" w:sz="8" w:space="0" w:color="000000"/>
               <w:left w:val="single" w:sz="8" w:space="0" w:color="000000"/>
@@ -18795,7 +18787,7 @@
         </w:tc>
         <w:tc>
           <w:tcPr>
-            <w:tcW w:w="4901" w:type="dxa"/>
+            <w:tcW w:w="5226" w:type="dxa"/>
             <w:tcBorders>
               <w:top w:val="single" w:sz="8" w:space="0" w:color="000000"/>
               <w:left w:val="single" w:sz="8" w:space="0" w:color="000000"/>
@@ -18864,7 +18856,7 @@
                 <w:szCs w:val="24"/>
                 <w:lang w:eastAsia="en-GB"/>
               </w:rPr>
-              <w:t>W</w:t>
+              <w:t>Serial</w:t>
             </w:r>
             <w:r>
               <w:rPr>
@@ -18874,7 +18866,7 @@
                 <w:szCs w:val="24"/>
                 <w:lang w:eastAsia="en-GB"/>
               </w:rPr>
-              <w:t>ireless communication</w:t>
+              <w:t xml:space="preserve"> communication</w:t>
             </w:r>
           </w:p>
           <w:p>
@@ -19030,6 +19022,33 @@
                 <w:lang w:eastAsia="en-GB"/>
               </w:rPr>
               <w:t>Adjustable Fan</w:t>
+            </w:r>
+          </w:p>
+          <w:p>
+            <w:pPr>
+              <w:pStyle w:val="ListParagraph"/>
+              <w:numPr>
+                <w:ilvl w:val="0"/>
+                <w:numId w:val="40"/>
+              </w:numPr>
+              <w:suppressAutoHyphens w:val="0"/>
+              <w:autoSpaceDN/>
+              <w:spacing w:after="0" w:line="240" w:lineRule="auto"/>
+              <w:rPr>
+                <w:rFonts w:ascii="Consolas" w:eastAsia="Times New Roman" w:hAnsi="Consolas"/>
+                <w:sz w:val="24"/>
+                <w:szCs w:val="24"/>
+                <w:lang w:eastAsia="en-GB"/>
+              </w:rPr>
+            </w:pPr>
+            <w:r>
+              <w:rPr>
+                <w:rFonts w:ascii="Consolas" w:eastAsia="Times New Roman" w:hAnsi="Consolas"/>
+                <w:sz w:val="24"/>
+                <w:szCs w:val="24"/>
+                <w:lang w:eastAsia="en-GB"/>
+              </w:rPr>
+              <w:t>Start on wireless communication</w:t>
             </w:r>
           </w:p>
         </w:tc>
@@ -19087,7 +19106,7 @@
         </w:tc>
         <w:tc>
           <w:tcPr>
-            <w:tcW w:w="1743" w:type="dxa"/>
+            <w:tcW w:w="1733" w:type="dxa"/>
             <w:tcBorders>
               <w:top w:val="single" w:sz="8" w:space="0" w:color="000000"/>
               <w:left w:val="single" w:sz="8" w:space="0" w:color="000000"/>
@@ -19130,7 +19149,7 @@
         </w:tc>
         <w:tc>
           <w:tcPr>
-            <w:tcW w:w="4901" w:type="dxa"/>
+            <w:tcW w:w="5226" w:type="dxa"/>
             <w:tcBorders>
               <w:top w:val="single" w:sz="8" w:space="0" w:color="000000"/>
               <w:left w:val="single" w:sz="8" w:space="0" w:color="000000"/>
@@ -19148,6 +19167,11 @@
           </w:tcPr>
           <w:p>
             <w:pPr>
+              <w:pStyle w:val="ListParagraph"/>
+              <w:numPr>
+                <w:ilvl w:val="0"/>
+                <w:numId w:val="41"/>
+              </w:numPr>
               <w:suppressAutoHyphens w:val="0"/>
               <w:autoSpaceDN/>
               <w:spacing w:after="0" w:line="240" w:lineRule="auto"/>
@@ -19161,52 +19185,92 @@
             <w:r>
               <w:rPr>
                 <w:rFonts w:ascii="Consolas" w:eastAsia="Times New Roman" w:hAnsi="Consolas"/>
-                <w:color w:val="000000"/>
                 <w:sz w:val="24"/>
                 <w:szCs w:val="24"/>
                 <w:lang w:eastAsia="en-GB"/>
               </w:rPr>
-              <w:t>C</w:t>
-            </w:r>
-            <w:r>
+              <w:t>User-proof Testing &amp; Repair</w:t>
+            </w:r>
+          </w:p>
+          <w:p>
+            <w:pPr>
+              <w:pStyle w:val="ListParagraph"/>
+              <w:numPr>
+                <w:ilvl w:val="0"/>
+                <w:numId w:val="41"/>
+              </w:numPr>
+              <w:suppressAutoHyphens w:val="0"/>
+              <w:autoSpaceDN/>
+              <w:spacing w:after="0" w:line="240" w:lineRule="auto"/>
               <w:rPr>
                 <w:rFonts w:ascii="Consolas" w:eastAsia="Times New Roman" w:hAnsi="Consolas"/>
-                <w:color w:val="000000"/>
                 <w:sz w:val="24"/>
                 <w:szCs w:val="24"/>
                 <w:lang w:eastAsia="en-GB"/>
               </w:rPr>
-              <w:t>loud/</w:t>
-            </w:r>
+            </w:pPr>
             <w:r>
               <w:rPr>
                 <w:rFonts w:ascii="Consolas" w:eastAsia="Times New Roman" w:hAnsi="Consolas"/>
-                <w:color w:val="000000"/>
                 <w:sz w:val="24"/>
                 <w:szCs w:val="24"/>
                 <w:lang w:eastAsia="en-GB"/>
               </w:rPr>
-              <w:t>D</w:t>
-            </w:r>
-            <w:r>
+              <w:t>Sensor Calibration</w:t>
+            </w:r>
+          </w:p>
+          <w:p>
+            <w:pPr>
+              <w:pStyle w:val="ListParagraph"/>
+              <w:numPr>
+                <w:ilvl w:val="0"/>
+                <w:numId w:val="41"/>
+              </w:numPr>
+              <w:suppressAutoHyphens w:val="0"/>
+              <w:autoSpaceDN/>
+              <w:spacing w:after="0" w:line="240" w:lineRule="auto"/>
               <w:rPr>
                 <w:rFonts w:ascii="Consolas" w:eastAsia="Times New Roman" w:hAnsi="Consolas"/>
-                <w:color w:val="000000"/>
                 <w:sz w:val="24"/>
                 <w:szCs w:val="24"/>
                 <w:lang w:eastAsia="en-GB"/>
               </w:rPr>
-              <w:t>atabase</w:t>
-            </w:r>
+            </w:pPr>
             <w:r>
               <w:rPr>
                 <w:rFonts w:ascii="Consolas" w:eastAsia="Times New Roman" w:hAnsi="Consolas"/>
-                <w:color w:val="000000"/>
                 <w:sz w:val="24"/>
                 <w:szCs w:val="24"/>
                 <w:lang w:eastAsia="en-GB"/>
               </w:rPr>
-              <w:t xml:space="preserve"> Integration</w:t>
+              <w:t>Hardware Components Calibration</w:t>
+            </w:r>
+          </w:p>
+          <w:p>
+            <w:pPr>
+              <w:pStyle w:val="ListParagraph"/>
+              <w:numPr>
+                <w:ilvl w:val="0"/>
+                <w:numId w:val="41"/>
+              </w:numPr>
+              <w:suppressAutoHyphens w:val="0"/>
+              <w:autoSpaceDN/>
+              <w:spacing w:after="0" w:line="240" w:lineRule="auto"/>
+              <w:rPr>
+                <w:rFonts w:ascii="Consolas" w:eastAsia="Times New Roman" w:hAnsi="Consolas"/>
+                <w:sz w:val="24"/>
+                <w:szCs w:val="24"/>
+                <w:lang w:eastAsia="en-GB"/>
+              </w:rPr>
+            </w:pPr>
+            <w:r>
+              <w:rPr>
+                <w:rFonts w:ascii="Consolas" w:eastAsia="Times New Roman" w:hAnsi="Consolas"/>
+                <w:sz w:val="24"/>
+                <w:szCs w:val="24"/>
+                <w:lang w:eastAsia="en-GB"/>
+              </w:rPr>
+              <w:t>Wireless communication</w:t>
             </w:r>
           </w:p>
         </w:tc>
@@ -19264,7 +19328,7 @@
         </w:tc>
         <w:tc>
           <w:tcPr>
-            <w:tcW w:w="1743" w:type="dxa"/>
+            <w:tcW w:w="1733" w:type="dxa"/>
             <w:tcBorders>
               <w:top w:val="single" w:sz="8" w:space="0" w:color="000000"/>
               <w:left w:val="single" w:sz="8" w:space="0" w:color="000000"/>
@@ -19307,7 +19371,7 @@
         </w:tc>
         <w:tc>
           <w:tcPr>
-            <w:tcW w:w="4901" w:type="dxa"/>
+            <w:tcW w:w="5226" w:type="dxa"/>
             <w:tcBorders>
               <w:top w:val="single" w:sz="8" w:space="0" w:color="000000"/>
               <w:left w:val="single" w:sz="8" w:space="0" w:color="000000"/>
@@ -19335,6 +19399,68 @@
                 <w:lang w:eastAsia="en-GB"/>
               </w:rPr>
             </w:pPr>
+            <w:r>
+              <w:rPr>
+                <w:rFonts w:ascii="Consolas" w:eastAsia="Times New Roman" w:hAnsi="Consolas"/>
+                <w:color w:val="000000"/>
+                <w:sz w:val="24"/>
+                <w:szCs w:val="24"/>
+                <w:lang w:eastAsia="en-GB"/>
+              </w:rPr>
+              <w:t>(C</w:t>
+            </w:r>
+            <w:r>
+              <w:rPr>
+                <w:rFonts w:ascii="Consolas" w:eastAsia="Times New Roman" w:hAnsi="Consolas"/>
+                <w:color w:val="000000"/>
+                <w:sz w:val="24"/>
+                <w:szCs w:val="24"/>
+                <w:lang w:eastAsia="en-GB"/>
+              </w:rPr>
+              <w:t>loud/</w:t>
+            </w:r>
+            <w:r>
+              <w:rPr>
+                <w:rFonts w:ascii="Consolas" w:eastAsia="Times New Roman" w:hAnsi="Consolas"/>
+                <w:color w:val="000000"/>
+                <w:sz w:val="24"/>
+                <w:szCs w:val="24"/>
+                <w:lang w:eastAsia="en-GB"/>
+              </w:rPr>
+              <w:t>D</w:t>
+            </w:r>
+            <w:r>
+              <w:rPr>
+                <w:rFonts w:ascii="Consolas" w:eastAsia="Times New Roman" w:hAnsi="Consolas"/>
+                <w:color w:val="000000"/>
+                <w:sz w:val="24"/>
+                <w:szCs w:val="24"/>
+                <w:lang w:eastAsia="en-GB"/>
+              </w:rPr>
+              <w:t>atabase</w:t>
+            </w:r>
+            <w:r>
+              <w:rPr>
+                <w:rFonts w:ascii="Consolas" w:eastAsia="Times New Roman" w:hAnsi="Consolas"/>
+                <w:color w:val="000000"/>
+                <w:sz w:val="24"/>
+                <w:szCs w:val="24"/>
+                <w:lang w:eastAsia="en-GB"/>
+              </w:rPr>
+              <w:t xml:space="preserve"> </w:t>
+            </w:r>
+            <w:proofErr w:type="gramStart"/>
+            <w:r>
+              <w:rPr>
+                <w:rFonts w:ascii="Consolas" w:eastAsia="Times New Roman" w:hAnsi="Consolas"/>
+                <w:color w:val="000000"/>
+                <w:sz w:val="24"/>
+                <w:szCs w:val="24"/>
+                <w:lang w:eastAsia="en-GB"/>
+              </w:rPr>
+              <w:t>Integration)*</w:t>
+            </w:r>
+            <w:proofErr w:type="gramEnd"/>
           </w:p>
         </w:tc>
       </w:tr>
@@ -19391,7 +19517,7 @@
         </w:tc>
         <w:tc>
           <w:tcPr>
-            <w:tcW w:w="1743" w:type="dxa"/>
+            <w:tcW w:w="1733" w:type="dxa"/>
             <w:tcBorders>
               <w:top w:val="single" w:sz="8" w:space="0" w:color="000000"/>
               <w:left w:val="single" w:sz="8" w:space="0" w:color="000000"/>
@@ -19434,7 +19560,7 @@
         </w:tc>
         <w:tc>
           <w:tcPr>
-            <w:tcW w:w="4901" w:type="dxa"/>
+            <w:tcW w:w="5226" w:type="dxa"/>
             <w:tcBorders>
               <w:top w:val="single" w:sz="8" w:space="0" w:color="000000"/>
               <w:left w:val="single" w:sz="8" w:space="0" w:color="000000"/>
@@ -19483,16 +19609,16 @@
         </w:rPr>
         <w:lastRenderedPageBreak/>
         <w:drawing>
-          <wp:anchor distT="0" distB="0" distL="114300" distR="114300" simplePos="0" relativeHeight="251663360" behindDoc="0" locked="0" layoutInCell="1" allowOverlap="1" wp14:anchorId="4F159DF9" wp14:editId="7E35C841">
+          <wp:anchor distT="0" distB="0" distL="114300" distR="114300" simplePos="0" relativeHeight="251663360" behindDoc="0" locked="0" layoutInCell="1" allowOverlap="1" wp14:anchorId="4F159DF9" wp14:editId="7BC0C3A1">
             <wp:simplePos x="0" y="0"/>
             <wp:positionH relativeFrom="page">
-              <wp:posOffset>1336962</wp:posOffset>
+              <wp:posOffset>1336040</wp:posOffset>
             </wp:positionH>
             <wp:positionV relativeFrom="paragraph">
-              <wp:posOffset>204673</wp:posOffset>
+              <wp:posOffset>201295</wp:posOffset>
             </wp:positionV>
-            <wp:extent cx="3484880" cy="2704465"/>
-            <wp:effectExtent l="0" t="0" r="1270" b="635"/>
+            <wp:extent cx="5475605" cy="4249420"/>
+            <wp:effectExtent l="0" t="0" r="0" b="0"/>
             <wp:wrapTopAndBottom/>
             <wp:docPr id="8" name="Picture 8" descr="Table&#10;&#10;Description automatically generated"/>
             <wp:cNvGraphicFramePr>
@@ -19520,7 +19646,7 @@
                   <pic:spPr>
                     <a:xfrm>
                       <a:off x="0" y="0"/>
-                      <a:ext cx="3484880" cy="2704465"/>
+                      <a:ext cx="5475605" cy="4249420"/>
                     </a:xfrm>
                     <a:prstGeom prst="rect">
                       <a:avLst/>
@@ -19563,12 +19689,12 @@
           <w:numId w:val="2"/>
         </w:numPr>
       </w:pPr>
-      <w:bookmarkStart w:id="46" w:name="_Toc98089444"/>
+      <w:bookmarkStart w:id="47" w:name="_Toc98089444"/>
       <w:r>
         <w:lastRenderedPageBreak/>
         <w:t>Risk Management</w:t>
       </w:r>
-      <w:bookmarkEnd w:id="46"/>
+      <w:bookmarkEnd w:id="47"/>
     </w:p>
     <w:tbl>
       <w:tblPr>
@@ -20413,15 +20539,7 @@
                 <w:sz w:val="24"/>
                 <w:szCs w:val="24"/>
               </w:rPr>
-              <w:t>- All code is backed-</w:t>
-            </w:r>
-            <w:proofErr w:type="gramStart"/>
-            <w:r>
-              <w:rPr>
-                <w:sz w:val="24"/>
-                <w:szCs w:val="24"/>
-              </w:rPr>
-              <w:t>up</w:t>
+              <w:t>- All code is backed-up</w:t>
             </w:r>
             <w:r>
               <w:rPr>
@@ -20438,7 +20556,6 @@
               </w:rPr>
               <w:t xml:space="preserve"> in</w:t>
             </w:r>
-            <w:proofErr w:type="gramEnd"/>
             <w:r>
               <w:rPr>
                 <w:spacing w:val="-57"/>
@@ -21370,7 +21487,7 @@
           <w:color w:val="0070C0"/>
         </w:rPr>
       </w:pPr>
-      <w:bookmarkStart w:id="47" w:name="_Toc101039640"/>
+      <w:bookmarkStart w:id="48" w:name="_Toc101039640"/>
       <w:r>
         <w:rPr>
           <w:color w:val="0070C0"/>
@@ -21471,7 +21588,7 @@
         </w:rPr>
         <w:t>s to mitigate the effects of them</w:t>
       </w:r>
-      <w:bookmarkEnd w:id="47"/>
+      <w:bookmarkEnd w:id="48"/>
     </w:p>
     <w:p/>
     <w:p>
@@ -21483,12 +21600,12 @@
           <w:numId w:val="2"/>
         </w:numPr>
       </w:pPr>
-      <w:bookmarkStart w:id="48" w:name="_Toc98089445"/>
+      <w:bookmarkStart w:id="49" w:name="_Toc98089445"/>
       <w:r>
         <w:lastRenderedPageBreak/>
         <w:t>Configuration Management</w:t>
       </w:r>
-      <w:bookmarkEnd w:id="48"/>
+      <w:bookmarkEnd w:id="49"/>
     </w:p>
     <w:p/>
     <w:p>
@@ -21513,8 +21630,8 @@
           <w:lang w:val="en-US"/>
         </w:rPr>
       </w:pPr>
-      <w:bookmarkStart w:id="49" w:name="_Toc97559725"/>
-      <w:bookmarkStart w:id="50" w:name="_Toc98089446"/>
+      <w:bookmarkStart w:id="50" w:name="_Toc97559725"/>
+      <w:bookmarkStart w:id="51" w:name="_Toc98089446"/>
       <w:r>
         <w:rPr>
           <w:rFonts w:ascii="Times New Roman" w:eastAsia="Times New Roman" w:hAnsi="Times New Roman"/>
@@ -21527,8 +21644,8 @@
         </w:rPr>
         <w:t>Task Management Strategy</w:t>
       </w:r>
-      <w:bookmarkEnd w:id="49"/>
       <w:bookmarkEnd w:id="50"/>
+      <w:bookmarkEnd w:id="51"/>
     </w:p>
     <w:p>
       <w:pPr>
@@ -22247,8 +22364,8 @@
           <w:lang w:val="en-US"/>
         </w:rPr>
       </w:pPr>
-      <w:bookmarkStart w:id="51" w:name="_Toc97559726"/>
-      <w:bookmarkStart w:id="52" w:name="_Toc98089447"/>
+      <w:bookmarkStart w:id="52" w:name="_Toc97559726"/>
+      <w:bookmarkStart w:id="53" w:name="_Toc98089447"/>
       <w:r>
         <w:rPr>
           <w:rFonts w:ascii="Times New Roman" w:eastAsia="Times New Roman" w:hAnsi="Times New Roman"/>
@@ -22285,8 +22402,8 @@
         </w:rPr>
         <w:t>System Merging Strategy</w:t>
       </w:r>
-      <w:bookmarkEnd w:id="51"/>
       <w:bookmarkEnd w:id="52"/>
+      <w:bookmarkEnd w:id="53"/>
     </w:p>
     <w:p>
       <w:pPr>
@@ -22605,8 +22722,8 @@
           <w:lang w:val="en-US"/>
         </w:rPr>
       </w:pPr>
-      <w:bookmarkStart w:id="53" w:name="_Toc97559727"/>
-      <w:bookmarkStart w:id="54" w:name="_Toc98089448"/>
+      <w:bookmarkStart w:id="54" w:name="_Toc97559727"/>
+      <w:bookmarkStart w:id="55" w:name="_Toc98089448"/>
       <w:r>
         <w:rPr>
           <w:rFonts w:ascii="Times New Roman" w:eastAsia="Times New Roman" w:hAnsi="Times New Roman"/>
@@ -22655,8 +22772,8 @@
         </w:rPr>
         <w:t>Testing Strategies</w:t>
       </w:r>
-      <w:bookmarkEnd w:id="53"/>
       <w:bookmarkEnd w:id="54"/>
+      <w:bookmarkEnd w:id="55"/>
     </w:p>
     <w:p>
       <w:pPr>
@@ -23030,16 +23147,16 @@
           <w:lang w:val="en-US"/>
         </w:rPr>
       </w:pPr>
-      <w:bookmarkStart w:id="55" w:name="_Toc97559728"/>
-      <w:bookmarkStart w:id="56" w:name="_Toc98089449"/>
+      <w:bookmarkStart w:id="56" w:name="_Toc97559728"/>
+      <w:bookmarkStart w:id="57" w:name="_Toc98089449"/>
       <w:r>
         <w:rPr>
           <w:lang w:val="en-US"/>
         </w:rPr>
         <w:t>Reference</w:t>
       </w:r>
-      <w:bookmarkEnd w:id="55"/>
       <w:bookmarkEnd w:id="56"/>
+      <w:bookmarkEnd w:id="57"/>
     </w:p>
     <w:p>
       <w:pPr>
@@ -23061,9 +23178,9 @@
           <w:lang w:val="en-US"/>
         </w:rPr>
       </w:pPr>
-      <w:bookmarkStart w:id="57" w:name="_Toc97555449"/>
-      <w:bookmarkStart w:id="58" w:name="_Toc97559729"/>
-      <w:bookmarkStart w:id="59" w:name="_Toc98089450"/>
+      <w:bookmarkStart w:id="58" w:name="_Toc97555449"/>
+      <w:bookmarkStart w:id="59" w:name="_Toc97559729"/>
+      <w:bookmarkStart w:id="60" w:name="_Toc98089450"/>
       <w:r>
         <w:rPr>
           <w:rFonts w:ascii="Times New Roman" w:eastAsia="Times New Roman" w:hAnsi="Times New Roman"/>
@@ -23073,9 +23190,9 @@
         </w:rPr>
         <w:t>Airios Webpage</w:t>
       </w:r>
-      <w:bookmarkEnd w:id="57"/>
       <w:bookmarkEnd w:id="58"/>
       <w:bookmarkEnd w:id="59"/>
+      <w:bookmarkEnd w:id="60"/>
     </w:p>
     <w:p>
       <w:pPr>
@@ -23098,9 +23215,9 @@
           <w:lang w:val="en-US"/>
         </w:rPr>
       </w:pPr>
-      <w:bookmarkStart w:id="60" w:name="_Toc97555450"/>
-      <w:bookmarkStart w:id="61" w:name="_Toc97559730"/>
-      <w:bookmarkStart w:id="62" w:name="_Toc98089451"/>
+      <w:bookmarkStart w:id="61" w:name="_Toc97555450"/>
+      <w:bookmarkStart w:id="62" w:name="_Toc97559730"/>
+      <w:bookmarkStart w:id="63" w:name="_Toc98089451"/>
       <w:r>
         <w:rPr>
           <w:rFonts w:ascii="Times New Roman" w:eastAsia="Times New Roman" w:hAnsi="Times New Roman"/>
@@ -23112,9 +23229,9 @@
         </w:rPr>
         <w:t>https://www.airios.eu/</w:t>
       </w:r>
-      <w:bookmarkEnd w:id="60"/>
       <w:bookmarkEnd w:id="61"/>
       <w:bookmarkEnd w:id="62"/>
+      <w:bookmarkEnd w:id="63"/>
     </w:p>
     <w:p>
       <w:pPr>
@@ -23134,7 +23251,7 @@
           <w:lang w:val="en-US"/>
         </w:rPr>
       </w:pPr>
-      <w:bookmarkStart w:id="63" w:name="_Toc98089452"/>
+      <w:bookmarkStart w:id="64" w:name="_Toc98089452"/>
       <w:r>
         <w:rPr>
           <w:rFonts w:ascii="Times New Roman" w:eastAsia="Times New Roman" w:hAnsi="Times New Roman"/>
@@ -23153,7 +23270,7 @@
         </w:rPr>
         <w:t xml:space="preserve"> &amp; Smartsheet Webpage</w:t>
       </w:r>
-      <w:bookmarkEnd w:id="63"/>
+      <w:bookmarkEnd w:id="64"/>
     </w:p>
     <w:p>
       <w:pPr>
@@ -23174,7 +23291,7 @@
         </w:rPr>
       </w:pPr>
       <w:hyperlink r:id="rId22" w:history="1">
-        <w:bookmarkStart w:id="64" w:name="_Toc98089453"/>
+        <w:bookmarkStart w:id="65" w:name="_Toc98089453"/>
         <w:r>
           <w:rPr>
             <w:rStyle w:val="Hyperlink"/>
@@ -23185,7 +23302,7 @@
           </w:rPr>
           <w:t>https://www.smartsheet.com/blog/demystifying-5-phases-project-management</w:t>
         </w:r>
-        <w:bookmarkEnd w:id="64"/>
+        <w:bookmarkEnd w:id="65"/>
       </w:hyperlink>
     </w:p>
     <w:p>
@@ -23647,7 +23764,7 @@
         <v:path o:extrusionok="f" gradientshapeok="t" o:connecttype="rect"/>
         <o:lock v:ext="edit" aspectratio="t"/>
       </v:shapetype>
-      <v:shape id="_x0000_i1351" type="#_x0000_t75" style="width:11.25pt;height:11.25pt" o:bullet="t">
+      <v:shape id="_x0000_i1422" type="#_x0000_t75" style="width:11.25pt;height:11.25pt" o:bullet="t">
         <v:imagedata r:id="rId1" o:title="msoE9D5"/>
       </v:shape>
     </w:pict>
@@ -28153,6 +28270,122 @@
     </w:lvl>
   </w:abstractNum>
   <w:abstractNum w:abstractNumId="39" w15:restartNumberingAfterBreak="0">
+    <w:nsid w:val="7A457AA9"/>
+    <w:multiLevelType w:val="hybridMultilevel"/>
+    <w:tmpl w:val="E172717E"/>
+    <w:lvl w:ilvl="0" w:tplc="22C2C30C">
+      <w:numFmt w:val="bullet"/>
+      <w:lvlText w:val="-"/>
+      <w:lvlJc w:val="left"/>
+      <w:pPr>
+        <w:ind w:left="720" w:hanging="360"/>
+      </w:pPr>
+      <w:rPr>
+        <w:rFonts w:ascii="Times New Roman" w:eastAsia="Times New Roman" w:hAnsi="Times New Roman" w:cs="Times New Roman" w:hint="default"/>
+        <w:w w:val="100"/>
+        <w:sz w:val="24"/>
+        <w:szCs w:val="24"/>
+        <w:lang w:val="en-US" w:eastAsia="en-US" w:bidi="ar-SA"/>
+      </w:rPr>
+    </w:lvl>
+    <w:lvl w:ilvl="1" w:tplc="08090003" w:tentative="1">
+      <w:start w:val="1"/>
+      <w:numFmt w:val="bullet"/>
+      <w:lvlText w:val="o"/>
+      <w:lvlJc w:val="left"/>
+      <w:pPr>
+        <w:ind w:left="1440" w:hanging="360"/>
+      </w:pPr>
+      <w:rPr>
+        <w:rFonts w:ascii="Courier New" w:hAnsi="Courier New" w:cs="Courier New" w:hint="default"/>
+      </w:rPr>
+    </w:lvl>
+    <w:lvl w:ilvl="2" w:tplc="08090005" w:tentative="1">
+      <w:start w:val="1"/>
+      <w:numFmt w:val="bullet"/>
+      <w:lvlText w:val=""/>
+      <w:lvlJc w:val="left"/>
+      <w:pPr>
+        <w:ind w:left="2160" w:hanging="360"/>
+      </w:pPr>
+      <w:rPr>
+        <w:rFonts w:ascii="Wingdings" w:hAnsi="Wingdings" w:hint="default"/>
+      </w:rPr>
+    </w:lvl>
+    <w:lvl w:ilvl="3" w:tplc="08090001" w:tentative="1">
+      <w:start w:val="1"/>
+      <w:numFmt w:val="bullet"/>
+      <w:lvlText w:val=""/>
+      <w:lvlJc w:val="left"/>
+      <w:pPr>
+        <w:ind w:left="2880" w:hanging="360"/>
+      </w:pPr>
+      <w:rPr>
+        <w:rFonts w:ascii="Symbol" w:hAnsi="Symbol" w:hint="default"/>
+      </w:rPr>
+    </w:lvl>
+    <w:lvl w:ilvl="4" w:tplc="08090003" w:tentative="1">
+      <w:start w:val="1"/>
+      <w:numFmt w:val="bullet"/>
+      <w:lvlText w:val="o"/>
+      <w:lvlJc w:val="left"/>
+      <w:pPr>
+        <w:ind w:left="3600" w:hanging="360"/>
+      </w:pPr>
+      <w:rPr>
+        <w:rFonts w:ascii="Courier New" w:hAnsi="Courier New" w:cs="Courier New" w:hint="default"/>
+      </w:rPr>
+    </w:lvl>
+    <w:lvl w:ilvl="5" w:tplc="08090005" w:tentative="1">
+      <w:start w:val="1"/>
+      <w:numFmt w:val="bullet"/>
+      <w:lvlText w:val=""/>
+      <w:lvlJc w:val="left"/>
+      <w:pPr>
+        <w:ind w:left="4320" w:hanging="360"/>
+      </w:pPr>
+      <w:rPr>
+        <w:rFonts w:ascii="Wingdings" w:hAnsi="Wingdings" w:hint="default"/>
+      </w:rPr>
+    </w:lvl>
+    <w:lvl w:ilvl="6" w:tplc="08090001" w:tentative="1">
+      <w:start w:val="1"/>
+      <w:numFmt w:val="bullet"/>
+      <w:lvlText w:val=""/>
+      <w:lvlJc w:val="left"/>
+      <w:pPr>
+        <w:ind w:left="5040" w:hanging="360"/>
+      </w:pPr>
+      <w:rPr>
+        <w:rFonts w:ascii="Symbol" w:hAnsi="Symbol" w:hint="default"/>
+      </w:rPr>
+    </w:lvl>
+    <w:lvl w:ilvl="7" w:tplc="08090003" w:tentative="1">
+      <w:start w:val="1"/>
+      <w:numFmt w:val="bullet"/>
+      <w:lvlText w:val="o"/>
+      <w:lvlJc w:val="left"/>
+      <w:pPr>
+        <w:ind w:left="5760" w:hanging="360"/>
+      </w:pPr>
+      <w:rPr>
+        <w:rFonts w:ascii="Courier New" w:hAnsi="Courier New" w:cs="Courier New" w:hint="default"/>
+      </w:rPr>
+    </w:lvl>
+    <w:lvl w:ilvl="8" w:tplc="08090005" w:tentative="1">
+      <w:start w:val="1"/>
+      <w:numFmt w:val="bullet"/>
+      <w:lvlText w:val=""/>
+      <w:lvlJc w:val="left"/>
+      <w:pPr>
+        <w:ind w:left="6480" w:hanging="360"/>
+      </w:pPr>
+      <w:rPr>
+        <w:rFonts w:ascii="Wingdings" w:hAnsi="Wingdings" w:hint="default"/>
+      </w:rPr>
+    </w:lvl>
+  </w:abstractNum>
+  <w:abstractNum w:abstractNumId="40" w15:restartNumberingAfterBreak="0">
     <w:nsid w:val="7B973153"/>
     <w:multiLevelType w:val="hybridMultilevel"/>
     <w:tmpl w:val="A5D0A84E"/>
@@ -28348,7 +28581,7 @@
     <w:abstractNumId w:val="35"/>
   </w:num>
   <w:num w:numId="26" w16cid:durableId="1258565168">
-    <w:abstractNumId w:val="39"/>
+    <w:abstractNumId w:val="40"/>
   </w:num>
   <w:num w:numId="27" w16cid:durableId="1553082609">
     <w:abstractNumId w:val="22"/>
@@ -28391,6 +28624,9 @@
   </w:num>
   <w:num w:numId="40" w16cid:durableId="650793271">
     <w:abstractNumId w:val="37"/>
+  </w:num>
+  <w:num w:numId="41" w16cid:durableId="1732272167">
+    <w:abstractNumId w:val="39"/>
   </w:num>
   <w:numIdMacAtCleanup w:val="40"/>
 </w:numbering>

</xml_diff>